<commit_message>
added lesson 4 plus 2 sql joins images
</commit_message>
<xml_diff>
--- a/Каптуров - введение в DS и ML.docx
+++ b/Каптуров - введение в DS и ML.docx
@@ -2367,27 +2367,121 @@
           <w:szCs w:val="24"/>
           <w:lang w:val="ru-RU"/>
         </w:rPr>
-        <w:t>платят очень много (там 3 вида ЗП + помощь при релокейте</w:t>
+        <w:t xml:space="preserve">платят очень много (там 3 вида ЗП + помощь при релокейте и ещё при найме). 3-й вид ЗП – это выдают определённое количество акций </w:t>
+      </w:r>
+      <w:r>
+        <w:rPr>
+          <w:rFonts w:ascii="Verdana" w:hAnsi="Verdana"/>
+          <w:sz w:val="24"/>
+          <w:szCs w:val="24"/>
+        </w:rPr>
+        <w:t>META</w:t>
+      </w:r>
+      <w:r>
+        <w:rPr>
+          <w:rFonts w:ascii="Verdana" w:hAnsi="Verdana"/>
+          <w:sz w:val="24"/>
+          <w:szCs w:val="24"/>
+          <w:lang w:val="ru-RU"/>
+        </w:rPr>
+        <w:t>.</w:t>
+      </w:r>
+    </w:p>
+    <w:p>
+      <w:pPr>
+        <w:spacing w:after="0"/>
+        <w:ind w:firstLine="720"/>
+        <w:rPr>
+          <w:rFonts w:ascii="Verdana" w:hAnsi="Verdana"/>
+          <w:sz w:val="24"/>
+          <w:szCs w:val="24"/>
+          <w:lang w:val="ru-RU"/>
+        </w:rPr>
+      </w:pPr>
+      <w:r>
+        <w:rPr>
+          <w:rFonts w:ascii="Verdana" w:hAnsi="Verdana"/>
+          <w:sz w:val="24"/>
+          <w:szCs w:val="24"/>
+          <w:lang w:val="ru-RU"/>
+        </w:rPr>
+        <w:t xml:space="preserve">Первое место работы Анатолия Карпова было анализ данных на </w:t>
+      </w:r>
+      <w:r>
+        <w:rPr>
+          <w:rFonts w:ascii="Verdana" w:hAnsi="Verdana"/>
+          <w:sz w:val="24"/>
+          <w:szCs w:val="24"/>
+        </w:rPr>
+        <w:t>Stepik</w:t>
+      </w:r>
+      <w:r>
+        <w:rPr>
+          <w:rFonts w:ascii="Verdana" w:hAnsi="Verdana"/>
+          <w:sz w:val="24"/>
+          <w:szCs w:val="24"/>
+          <w:lang w:val="ru-RU"/>
+        </w:rPr>
+        <w:t>!)</w:t>
+      </w:r>
+      <w:r>
+        <w:rPr>
+          <w:rFonts w:ascii="Verdana" w:hAnsi="Verdana"/>
+          <w:sz w:val="24"/>
+          <w:szCs w:val="24"/>
+          <w:lang w:val="ru-RU"/>
+        </w:rPr>
+        <w:t xml:space="preserve"> Он пытался понять причину, почему пользователи бросают курс, не проходя его до конца.</w:t>
+      </w:r>
+      <w:r>
+        <w:rPr>
+          <w:rFonts w:ascii="Verdana" w:hAnsi="Verdana"/>
+          <w:sz w:val="24"/>
+          <w:szCs w:val="24"/>
+          <w:lang w:val="ru-RU"/>
+        </w:rPr>
+        <w:t xml:space="preserve"> Его задача была предсказать, уйдет ли пользователь с курса и как сделать так, чтобы он остался.</w:t>
+      </w:r>
+      <w:r>
+        <w:rPr>
+          <w:rFonts w:ascii="Verdana" w:hAnsi="Verdana"/>
+          <w:sz w:val="24"/>
+          <w:szCs w:val="24"/>
+          <w:lang w:val="ru-RU"/>
+        </w:rPr>
+        <w:t xml:space="preserve"> </w:t>
+      </w:r>
+      <w:r>
+        <w:rPr>
+          <w:rFonts w:ascii="Verdana" w:hAnsi="Verdana"/>
+          <w:sz w:val="24"/>
+          <w:szCs w:val="24"/>
+          <w:lang w:val="ru-RU"/>
+        </w:rPr>
+        <w:t xml:space="preserve">Анатолий анализировал на каких степах у студентов возникают </w:t>
+      </w:r>
+      <w:proofErr w:type="gramStart"/>
+      <w:r>
+        <w:rPr>
+          <w:rFonts w:ascii="Verdana" w:hAnsi="Verdana"/>
+          <w:sz w:val="24"/>
+          <w:szCs w:val="24"/>
+          <w:lang w:val="ru-RU"/>
+        </w:rPr>
+        <w:t>трудности</w:t>
+      </w:r>
+      <w:proofErr w:type="gramEnd"/>
+      <w:r>
+        <w:rPr>
+          <w:rFonts w:ascii="Verdana" w:hAnsi="Verdana"/>
+          <w:sz w:val="24"/>
+          <w:szCs w:val="24"/>
+          <w:lang w:val="ru-RU"/>
+        </w:rPr>
+        <w:t xml:space="preserve"> и они сходят с курса.</w:t>
       </w:r>
       <w:bookmarkStart w:id="0" w:name="_GoBack"/>
       <w:bookmarkEnd w:id="0"/>
-      <w:r>
-        <w:rPr>
-          <w:rFonts w:ascii="Verdana" w:hAnsi="Verdana"/>
-          <w:sz w:val="24"/>
-          <w:szCs w:val="24"/>
-          <w:lang w:val="ru-RU"/>
-        </w:rPr>
-        <w:t xml:space="preserve"> и ещё при найме). 3-й вид ЗП – это выдают определённое количество акций </w:t>
-      </w:r>
-      <w:r>
-        <w:rPr>
-          <w:rFonts w:ascii="Verdana" w:hAnsi="Verdana"/>
-          <w:sz w:val="24"/>
-          <w:szCs w:val="24"/>
-        </w:rPr>
-        <w:t>META.</w:t>
-      </w:r>
     </w:p>
     <w:sectPr>
       <w:headerReference w:type="default" r:id="rId20"/>
@@ -2457,7 +2551,7 @@
             <w:noProof/>
             <w:lang w:val="ru-RU"/>
           </w:rPr>
-          <w:t>5</w:t>
+          <w:t>6</w:t>
         </w:r>
         <w:r>
           <w:fldChar w:fldCharType="end"/>

</xml_diff>